<commit_message>
switch vector<boolean> to Bitmap
</commit_message>
<xml_diff>
--- a/doc/Final Report.docx
+++ b/doc/Final Report.docx
@@ -2212,8 +2212,6 @@
         </w:rPr>
         <w:t>While the other experiment we did is to test the effectiviness of our Bloom Filters. However, there are new questions remained when we adjust the false positive rate as our professor suggested. Figure 10 shows the original result we have for this part, where we gradually increased the FP rate from 0.1 to 1. The result seems reasonable since the lookup latency increases and the insert latency declines, which we have discussed during the presentation.</w:t>
       </w:r>
-      <w:bookmarkStart w:id="1" w:name="_GoBack"/>
-      <w:bookmarkEnd w:id="1"/>
     </w:p>
     <w:p>
       <w:pPr>
@@ -2474,6 +2472,181 @@
         </w:rPr>
         <w:t>For the Bloom Filter, unfortunately, we are using the representation of vector&lt;boolean&gt; which is eight times larger than an actual array of bits. Thanks for the presentation feedback that now we know the protential drawback of using the vectors of boolean. If time permitted, this would be one part of the optimization we shall try.</w:t>
       </w:r>
+    </w:p>
+    <w:p>
+      <w:pPr>
+        <w:spacing w:line="240" w:lineRule="auto"/>
+        <w:rPr>
+          <w:rFonts w:hint="default"/>
+          <w:lang w:val="en-US"/>
+        </w:rPr>
+      </w:pPr>
+    </w:p>
+    <w:p>
+      <w:pPr>
+        <w:spacing w:line="240" w:lineRule="auto"/>
+      </w:pPr>
+      <w:r>
+        <w:rPr>
+          <w:rFonts w:ascii="SimSun" w:hAnsi="SimSun" w:eastAsia="SimSun" w:cs="SimSun"/>
+          <w:b w:val="0"/>
+          <w:sz w:val="24"/>
+          <w:szCs w:val="24"/>
+        </w:rPr>
+        <w:drawing>
+          <wp:inline distT="0" distB="0" distL="114300" distR="114300">
+            <wp:extent cx="2557780" cy="1640205"/>
+            <wp:effectExtent l="0" t="0" r="2540" b="5715"/>
+            <wp:docPr id="9" name="图片 3" descr="IMG_256"/>
+            <wp:cNvGraphicFramePr>
+              <a:graphicFrameLocks xmlns:a="http://schemas.openxmlformats.org/drawingml/2006/main" noChangeAspect="1"/>
+            </wp:cNvGraphicFramePr>
+            <a:graphic xmlns:a="http://schemas.openxmlformats.org/drawingml/2006/main">
+              <a:graphicData uri="http://schemas.openxmlformats.org/drawingml/2006/picture">
+                <pic:pic xmlns:pic="http://schemas.openxmlformats.org/drawingml/2006/picture">
+                  <pic:nvPicPr>
+                    <pic:cNvPr id="9" name="图片 3" descr="IMG_256"/>
+                    <pic:cNvPicPr>
+                      <a:picLocks noChangeAspect="1"/>
+                    </pic:cNvPicPr>
+                  </pic:nvPicPr>
+                  <pic:blipFill>
+                    <a:blip r:embed="rId11"/>
+                    <a:stretch>
+                      <a:fillRect/>
+                    </a:stretch>
+                  </pic:blipFill>
+                  <pic:spPr>
+                    <a:xfrm>
+                      <a:off x="0" y="0"/>
+                      <a:ext cx="2557780" cy="1640205"/>
+                    </a:xfrm>
+                    <a:prstGeom prst="rect">
+                      <a:avLst/>
+                    </a:prstGeom>
+                    <a:noFill/>
+                    <a:ln w="9525">
+                      <a:noFill/>
+                    </a:ln>
+                  </pic:spPr>
+                </pic:pic>
+              </a:graphicData>
+            </a:graphic>
+          </wp:inline>
+        </w:drawing>
+      </w:r>
+      <w:r>
+        <w:rPr>
+          <w:rFonts w:hint="default" w:ascii="SimSun" w:hAnsi="SimSun" w:cs="SimSun"/>
+          <w:b w:val="0"/>
+          <w:sz w:val="24"/>
+          <w:szCs w:val="24"/>
+          <w:lang w:val="en-US"/>
+        </w:rPr>
+        <w:t xml:space="preserve"> </w:t>
+      </w:r>
+      <w:r>
+        <w:drawing>
+          <wp:inline distT="0" distB="0" distL="114300" distR="114300">
+            <wp:extent cx="2614295" cy="1653540"/>
+            <wp:effectExtent l="4445" t="4445" r="17780" b="18415"/>
+            <wp:docPr id="10" name="图表 1"/>
+            <wp:cNvGraphicFramePr/>
+            <a:graphic xmlns:a="http://schemas.openxmlformats.org/drawingml/2006/main">
+              <a:graphicData uri="http://schemas.openxmlformats.org/drawingml/2006/chart">
+                <c:chart xmlns:c="http://schemas.openxmlformats.org/drawingml/2006/chart" xmlns:r="http://schemas.openxmlformats.org/officeDocument/2006/relationships" r:id="rId15"/>
+              </a:graphicData>
+            </a:graphic>
+          </wp:inline>
+        </w:drawing>
+      </w:r>
+    </w:p>
+    <w:p>
+      <w:pPr>
+        <w:pStyle w:val="2"/>
+        <w:spacing w:line="240" w:lineRule="auto"/>
+        <w:ind w:firstLine="1430" w:firstLineChars="650"/>
+        <w:rPr>
+          <w:rFonts w:hint="default"/>
+          <w:sz w:val="22"/>
+          <w:lang w:val="en-US"/>
+        </w:rPr>
+      </w:pPr>
+      <w:r>
+        <w:rPr>
+          <w:sz w:val="22"/>
+        </w:rPr>
+        <w:t xml:space="preserve">Figure </w:t>
+      </w:r>
+      <w:r>
+        <w:rPr>
+          <w:rFonts w:hint="default"/>
+          <w:sz w:val="22"/>
+          <w:lang w:val="en-US"/>
+        </w:rPr>
+        <w:t>12</w:t>
+      </w:r>
+      <w:r>
+        <w:rPr>
+          <w:sz w:val="22"/>
+        </w:rPr>
+        <w:t xml:space="preserve">                                     Figure </w:t>
+      </w:r>
+      <w:r>
+        <w:rPr>
+          <w:rFonts w:hint="default"/>
+          <w:sz w:val="22"/>
+          <w:lang w:val="en-US"/>
+        </w:rPr>
+        <w:t>13</w:t>
+      </w:r>
+    </w:p>
+    <w:p>
+      <w:pPr>
+        <w:spacing w:line="240" w:lineRule="auto"/>
+      </w:pPr>
+    </w:p>
+    <w:p>
+      <w:pPr>
+        <w:spacing w:line="240" w:lineRule="auto"/>
+        <w:rPr>
+          <w:rFonts w:hint="default"/>
+          <w:lang w:val="en-US"/>
+        </w:rPr>
+      </w:pPr>
+      <w:r>
+        <w:rPr>
+          <w:rFonts w:hint="default"/>
+          <w:lang w:val="en-US"/>
+        </w:rPr>
+        <w:t>May 6</w:t>
+      </w:r>
+      <w:r>
+        <w:rPr>
+          <w:rFonts w:hint="default"/>
+          <w:vertAlign w:val="superscript"/>
+          <w:lang w:val="en-US"/>
+        </w:rPr>
+        <w:t>th</w:t>
+      </w:r>
+      <w:r>
+        <w:rPr>
+          <w:rFonts w:hint="default"/>
+          <w:lang w:val="en-US"/>
+        </w:rPr>
+        <w:t xml:space="preserve"> - New updates. We switched the vector representation of our Bloom Filter to Bitmap, which is more memory-friendly and provides more efficient operations (bit-wide operations). To make it easy to compare, we make a copy of Figure 8 here as Figure 12, which is our original experiment result, and show the new result of using Bitmap in Figure 13. As we can see, under the same experiment setting, both the insert and lookup latencies drop significantly after we adopt the Bitmap.</w:t>
+      </w:r>
+    </w:p>
+    <w:p>
+      <w:pPr>
+        <w:spacing w:line="240" w:lineRule="auto"/>
+        <w:rPr>
+          <w:rFonts w:hint="default"/>
+          <w:lang w:val="en-US"/>
+        </w:rPr>
+      </w:pPr>
+      <w:bookmarkStart w:id="1" w:name="_GoBack"/>
+      <w:bookmarkEnd w:id="1"/>
     </w:p>
     <w:sectPr>
       <w:pgSz w:w="11906" w:h="16838"/>
@@ -5453,6 +5626,495 @@
 </c:chartSpace>
 </file>
 
+<file path=word/charts/chart8.xml><?xml version="1.0" encoding="utf-8"?>
+<c:chartSpace xmlns:c="http://schemas.openxmlformats.org/drawingml/2006/chart" xmlns:a="http://schemas.openxmlformats.org/drawingml/2006/main" xmlns:r="http://schemas.openxmlformats.org/officeDocument/2006/relationships">
+  <c:date1904 val="0"/>
+  <c:lang val="zh-CN"/>
+  <c:roundedCorners val="0"/>
+  <mc:AlternateContent xmlns:mc="http://schemas.openxmlformats.org/markup-compatibility/2006">
+    <mc:Choice xmlns:c14="http://schemas.microsoft.com/office/drawing/2007/8/2/chart" Requires="c14">
+      <c14:style val="102"/>
+    </mc:Choice>
+    <mc:Fallback>
+      <c:style val="2"/>
+    </mc:Fallback>
+  </mc:AlternateContent>
+  <c:chart>
+    <c:title>
+      <c:tx>
+        <c:rich>
+          <a:bodyPr rot="0" spcFirstLastPara="0" vertOverflow="ellipsis" vert="horz" wrap="square" anchor="ctr" anchorCtr="1"/>
+          <a:lstStyle/>
+          <a:p>
+            <a:pPr defTabSz="914400">
+              <a:defRPr lang="zh-CN" sz="1400" b="0" i="0" u="none" strike="noStrike" kern="1200" spc="0" baseline="0">
+                <a:solidFill>
+                  <a:schemeClr val="tx1">
+                    <a:lumMod val="65000"/>
+                    <a:lumOff val="35000"/>
+                  </a:schemeClr>
+                </a:solidFill>
+                <a:latin typeface="+mn-lt"/>
+                <a:ea typeface="+mn-ea"/>
+                <a:cs typeface="+mn-cs"/>
+              </a:defRPr>
+            </a:pPr>
+            <a:r>
+              <a:rPr lang="en-US" altLang="zh-CN"/>
+              <a:t>Bloom Filter (Bitmap)</a:t>
+            </a:r>
+            <a:endParaRPr lang="en-US" altLang="zh-CN"/>
+          </a:p>
+        </c:rich>
+      </c:tx>
+      <c:layout/>
+      <c:overlay val="0"/>
+      <c:spPr>
+        <a:noFill/>
+        <a:ln>
+          <a:noFill/>
+        </a:ln>
+        <a:effectLst/>
+      </c:spPr>
+    </c:title>
+    <c:autoTitleDeleted val="0"/>
+    <c:plotArea>
+      <c:layout/>
+      <c:lineChart>
+        <c:grouping val="standard"/>
+        <c:varyColors val="0"/>
+        <c:ser>
+          <c:idx val="0"/>
+          <c:order val="0"/>
+          <c:tx>
+            <c:strRef>
+              <c:f>"Insert"</c:f>
+              <c:strCache>
+                <c:ptCount val="1"/>
+                <c:pt idx="0">
+                  <c:v>Insert</c:v>
+                </c:pt>
+              </c:strCache>
+            </c:strRef>
+          </c:tx>
+          <c:spPr>
+            <a:ln w="28575" cap="rnd">
+              <a:solidFill>
+                <a:schemeClr val="accent1"/>
+              </a:solidFill>
+              <a:round/>
+            </a:ln>
+            <a:effectLst/>
+          </c:spPr>
+          <c:marker>
+            <c:symbol val="circle"/>
+            <c:size val="5"/>
+            <c:spPr>
+              <a:solidFill>
+                <a:schemeClr val="accent1"/>
+              </a:solidFill>
+              <a:ln w="9525">
+                <a:solidFill>
+                  <a:schemeClr val="accent1"/>
+                </a:solidFill>
+              </a:ln>
+              <a:effectLst/>
+            </c:spPr>
+          </c:marker>
+          <c:dLbls>
+            <c:delete val="1"/>
+          </c:dLbls>
+          <c:cat>
+            <c:numRef>
+              <c:f>'[New XLS 工作表.xls]Sheet1'!$A$1:$A$10</c:f>
+              <c:numCache>
+                <c:formatCode>General</c:formatCode>
+                <c:ptCount val="10"/>
+                <c:pt idx="0">
+                  <c:v>0.1</c:v>
+                </c:pt>
+                <c:pt idx="1">
+                  <c:v>0.2</c:v>
+                </c:pt>
+                <c:pt idx="2">
+                  <c:v>0.3</c:v>
+                </c:pt>
+                <c:pt idx="3">
+                  <c:v>0.4</c:v>
+                </c:pt>
+                <c:pt idx="4">
+                  <c:v>0.5</c:v>
+                </c:pt>
+                <c:pt idx="5">
+                  <c:v>0.6</c:v>
+                </c:pt>
+                <c:pt idx="6">
+                  <c:v>0.7</c:v>
+                </c:pt>
+                <c:pt idx="7">
+                  <c:v>0.8</c:v>
+                </c:pt>
+                <c:pt idx="8">
+                  <c:v>0.9</c:v>
+                </c:pt>
+                <c:pt idx="9">
+                  <c:v>1</c:v>
+                </c:pt>
+              </c:numCache>
+            </c:numRef>
+          </c:cat>
+          <c:val>
+            <c:numRef>
+              <c:f>'[New XLS 工作表.xls]Sheet1'!$B$1:$B$10</c:f>
+              <c:numCache>
+                <c:formatCode>General</c:formatCode>
+                <c:ptCount val="10"/>
+                <c:pt idx="0">
+                  <c:v>2609</c:v>
+                </c:pt>
+                <c:pt idx="1">
+                  <c:v>2562</c:v>
+                </c:pt>
+                <c:pt idx="2">
+                  <c:v>2532</c:v>
+                </c:pt>
+                <c:pt idx="3">
+                  <c:v>2500</c:v>
+                </c:pt>
+                <c:pt idx="4">
+                  <c:v>2485</c:v>
+                </c:pt>
+                <c:pt idx="5">
+                  <c:v>2515</c:v>
+                </c:pt>
+                <c:pt idx="6">
+                  <c:v>2516</c:v>
+                </c:pt>
+                <c:pt idx="7">
+                  <c:v>2500</c:v>
+                </c:pt>
+                <c:pt idx="8">
+                  <c:v>2500</c:v>
+                </c:pt>
+                <c:pt idx="9">
+                  <c:v>2500</c:v>
+                </c:pt>
+              </c:numCache>
+            </c:numRef>
+          </c:val>
+          <c:smooth val="0"/>
+        </c:ser>
+        <c:ser>
+          <c:idx val="1"/>
+          <c:order val="1"/>
+          <c:tx>
+            <c:strRef>
+              <c:f>"Lookup"</c:f>
+              <c:strCache>
+                <c:ptCount val="1"/>
+                <c:pt idx="0">
+                  <c:v>Lookup</c:v>
+                </c:pt>
+              </c:strCache>
+            </c:strRef>
+          </c:tx>
+          <c:spPr>
+            <a:ln w="28575" cap="rnd">
+              <a:solidFill>
+                <a:schemeClr val="accent2"/>
+              </a:solidFill>
+              <a:round/>
+            </a:ln>
+            <a:effectLst/>
+          </c:spPr>
+          <c:marker>
+            <c:symbol val="circle"/>
+            <c:size val="5"/>
+            <c:spPr>
+              <a:solidFill>
+                <a:schemeClr val="accent2"/>
+              </a:solidFill>
+              <a:ln w="9525">
+                <a:solidFill>
+                  <a:schemeClr val="accent2"/>
+                </a:solidFill>
+              </a:ln>
+              <a:effectLst/>
+            </c:spPr>
+          </c:marker>
+          <c:dLbls>
+            <c:delete val="1"/>
+          </c:dLbls>
+          <c:cat>
+            <c:numRef>
+              <c:f>'[New XLS 工作表.xls]Sheet1'!$A$1:$A$10</c:f>
+              <c:numCache>
+                <c:formatCode>General</c:formatCode>
+                <c:ptCount val="10"/>
+                <c:pt idx="0">
+                  <c:v>0.1</c:v>
+                </c:pt>
+                <c:pt idx="1">
+                  <c:v>0.2</c:v>
+                </c:pt>
+                <c:pt idx="2">
+                  <c:v>0.3</c:v>
+                </c:pt>
+                <c:pt idx="3">
+                  <c:v>0.4</c:v>
+                </c:pt>
+                <c:pt idx="4">
+                  <c:v>0.5</c:v>
+                </c:pt>
+                <c:pt idx="5">
+                  <c:v>0.6</c:v>
+                </c:pt>
+                <c:pt idx="6">
+                  <c:v>0.7</c:v>
+                </c:pt>
+                <c:pt idx="7">
+                  <c:v>0.8</c:v>
+                </c:pt>
+                <c:pt idx="8">
+                  <c:v>0.9</c:v>
+                </c:pt>
+                <c:pt idx="9">
+                  <c:v>1</c:v>
+                </c:pt>
+              </c:numCache>
+            </c:numRef>
+          </c:cat>
+          <c:val>
+            <c:numRef>
+              <c:f>'[New XLS 工作表.xls]Sheet1'!$C$1:$C$10</c:f>
+              <c:numCache>
+                <c:formatCode>General</c:formatCode>
+                <c:ptCount val="10"/>
+                <c:pt idx="0">
+                  <c:v>32</c:v>
+                </c:pt>
+                <c:pt idx="1">
+                  <c:v>63</c:v>
+                </c:pt>
+                <c:pt idx="2">
+                  <c:v>188</c:v>
+                </c:pt>
+                <c:pt idx="3">
+                  <c:v>2047</c:v>
+                </c:pt>
+                <c:pt idx="4">
+                  <c:v>2047</c:v>
+                </c:pt>
+                <c:pt idx="5">
+                  <c:v>2063</c:v>
+                </c:pt>
+                <c:pt idx="6">
+                  <c:v>2047</c:v>
+                </c:pt>
+                <c:pt idx="7">
+                  <c:v>2047</c:v>
+                </c:pt>
+                <c:pt idx="8">
+                  <c:v>2063</c:v>
+                </c:pt>
+                <c:pt idx="9">
+                  <c:v>2047</c:v>
+                </c:pt>
+              </c:numCache>
+            </c:numRef>
+          </c:val>
+          <c:smooth val="0"/>
+        </c:ser>
+        <c:dLbls>
+          <c:showLegendKey val="0"/>
+          <c:showVal val="0"/>
+          <c:showCatName val="0"/>
+          <c:showSerName val="0"/>
+          <c:showPercent val="0"/>
+          <c:showBubbleSize val="0"/>
+        </c:dLbls>
+        <c:marker val="1"/>
+        <c:smooth val="0"/>
+        <c:axId val="690159445"/>
+        <c:axId val="588295269"/>
+      </c:lineChart>
+      <c:catAx>
+        <c:axId val="690159445"/>
+        <c:scaling>
+          <c:orientation val="minMax"/>
+        </c:scaling>
+        <c:delete val="0"/>
+        <c:axPos val="b"/>
+        <c:majorTickMark val="none"/>
+        <c:minorTickMark val="none"/>
+        <c:tickLblPos val="nextTo"/>
+        <c:spPr>
+          <a:noFill/>
+          <a:ln w="9525" cap="flat" cmpd="sng" algn="ctr">
+            <a:solidFill>
+              <a:schemeClr val="tx1">
+                <a:lumMod val="15000"/>
+                <a:lumOff val="85000"/>
+              </a:schemeClr>
+            </a:solidFill>
+            <a:round/>
+          </a:ln>
+          <a:effectLst/>
+        </c:spPr>
+        <c:txPr>
+          <a:bodyPr rot="-60000000" spcFirstLastPara="0" vertOverflow="ellipsis" vert="horz" wrap="square" anchor="ctr" anchorCtr="1"/>
+          <a:lstStyle/>
+          <a:p>
+            <a:pPr>
+              <a:defRPr lang="zh-CN" sz="900" b="0" i="0" u="none" strike="noStrike" kern="1200" baseline="0">
+                <a:solidFill>
+                  <a:schemeClr val="tx1">
+                    <a:lumMod val="65000"/>
+                    <a:lumOff val="35000"/>
+                  </a:schemeClr>
+                </a:solidFill>
+                <a:latin typeface="+mn-lt"/>
+                <a:ea typeface="+mn-ea"/>
+                <a:cs typeface="+mn-cs"/>
+              </a:defRPr>
+            </a:pPr>
+          </a:p>
+        </c:txPr>
+        <c:crossAx val="588295269"/>
+        <c:crosses val="autoZero"/>
+        <c:auto val="1"/>
+        <c:lblAlgn val="ctr"/>
+        <c:lblOffset val="100"/>
+        <c:noMultiLvlLbl val="0"/>
+      </c:catAx>
+      <c:valAx>
+        <c:axId val="588295269"/>
+        <c:scaling>
+          <c:orientation val="minMax"/>
+        </c:scaling>
+        <c:delete val="0"/>
+        <c:axPos val="l"/>
+        <c:majorGridlines>
+          <c:spPr>
+            <a:ln w="9525" cap="flat" cmpd="sng" algn="ctr">
+              <a:solidFill>
+                <a:schemeClr val="tx1">
+                  <a:lumMod val="15000"/>
+                  <a:lumOff val="85000"/>
+                </a:schemeClr>
+              </a:solidFill>
+              <a:round/>
+            </a:ln>
+            <a:effectLst/>
+          </c:spPr>
+        </c:majorGridlines>
+        <c:numFmt formatCode="General" sourceLinked="1"/>
+        <c:majorTickMark val="none"/>
+        <c:minorTickMark val="none"/>
+        <c:tickLblPos val="nextTo"/>
+        <c:spPr>
+          <a:noFill/>
+          <a:ln>
+            <a:noFill/>
+          </a:ln>
+          <a:effectLst/>
+        </c:spPr>
+        <c:txPr>
+          <a:bodyPr rot="-60000000" spcFirstLastPara="0" vertOverflow="ellipsis" vert="horz" wrap="square" anchor="ctr" anchorCtr="1"/>
+          <a:lstStyle/>
+          <a:p>
+            <a:pPr>
+              <a:defRPr lang="zh-CN" sz="900" b="0" i="0" u="none" strike="noStrike" kern="1200" baseline="0">
+                <a:solidFill>
+                  <a:schemeClr val="tx1">
+                    <a:lumMod val="65000"/>
+                    <a:lumOff val="35000"/>
+                  </a:schemeClr>
+                </a:solidFill>
+                <a:latin typeface="+mn-lt"/>
+                <a:ea typeface="+mn-ea"/>
+                <a:cs typeface="+mn-cs"/>
+              </a:defRPr>
+            </a:pPr>
+          </a:p>
+        </c:txPr>
+        <c:crossAx val="690159445"/>
+        <c:crosses val="autoZero"/>
+        <c:crossBetween val="between"/>
+      </c:valAx>
+      <c:spPr>
+        <a:noFill/>
+        <a:ln>
+          <a:noFill/>
+        </a:ln>
+        <a:effectLst/>
+      </c:spPr>
+    </c:plotArea>
+    <c:legend>
+      <c:legendPos val="b"/>
+      <c:layout/>
+      <c:overlay val="0"/>
+      <c:spPr>
+        <a:noFill/>
+        <a:ln>
+          <a:noFill/>
+        </a:ln>
+        <a:effectLst/>
+      </c:spPr>
+      <c:txPr>
+        <a:bodyPr rot="0" spcFirstLastPara="0" vertOverflow="ellipsis" vert="horz" wrap="square" anchor="ctr" anchorCtr="1"/>
+        <a:lstStyle/>
+        <a:p>
+          <a:pPr>
+            <a:defRPr lang="zh-CN" sz="900" b="0" i="0" u="none" strike="noStrike" kern="1200" baseline="0">
+              <a:solidFill>
+                <a:schemeClr val="tx1">
+                  <a:lumMod val="65000"/>
+                  <a:lumOff val="35000"/>
+                </a:schemeClr>
+              </a:solidFill>
+              <a:latin typeface="+mn-lt"/>
+              <a:ea typeface="+mn-ea"/>
+              <a:cs typeface="+mn-cs"/>
+            </a:defRPr>
+          </a:pPr>
+        </a:p>
+      </c:txPr>
+    </c:legend>
+    <c:plotVisOnly val="1"/>
+    <c:dispBlanksAs val="gap"/>
+    <c:showDLblsOverMax val="0"/>
+  </c:chart>
+  <c:spPr>
+    <a:solidFill>
+      <a:schemeClr val="bg1"/>
+    </a:solidFill>
+    <a:ln w="9525" cap="flat" cmpd="sng" algn="ctr">
+      <a:solidFill>
+        <a:schemeClr val="tx1">
+          <a:lumMod val="15000"/>
+          <a:lumOff val="85000"/>
+        </a:schemeClr>
+      </a:solidFill>
+      <a:round/>
+    </a:ln>
+    <a:effectLst/>
+  </c:spPr>
+  <c:txPr>
+    <a:bodyPr/>
+    <a:lstStyle/>
+    <a:p>
+      <a:pPr>
+        <a:defRPr lang="zh-CN"/>
+      </a:pPr>
+    </a:p>
+  </c:txPr>
+  <c:externalData r:id="rId1">
+    <c:autoUpdate val="0"/>
+  </c:externalData>
+</c:chartSpace>
+</file>
+
 <file path=word/charts/colors1.xml><?xml version="1.0" encoding="utf-8"?>
 <cs:colorStyle xmlns:cs="http://schemas.microsoft.com/office/drawing/2012/chartStyle" xmlns:a="http://schemas.openxmlformats.org/drawingml/2006/main" meth="cycle" id="10">
   <a:schemeClr val="accent1"/>
@@ -5733,6 +6395,46 @@
 </cs:colorStyle>
 </file>
 
+<file path=word/charts/colors8.xml><?xml version="1.0" encoding="utf-8"?>
+<cs:colorStyle xmlns:cs="http://schemas.microsoft.com/office/drawing/2012/chartStyle" xmlns:a="http://schemas.openxmlformats.org/drawingml/2006/main" meth="cycle" id="10">
+  <a:schemeClr val="accent1"/>
+  <a:schemeClr val="accent2"/>
+  <a:schemeClr val="accent3"/>
+  <a:schemeClr val="accent4"/>
+  <a:schemeClr val="accent5"/>
+  <a:schemeClr val="accent6"/>
+  <cs:variation/>
+  <cs:variation>
+    <a:lumMod val="60000"/>
+  </cs:variation>
+  <cs:variation>
+    <a:lumMod val="80000"/>
+    <a:lumOff val="20000"/>
+  </cs:variation>
+  <cs:variation>
+    <a:lumMod val="80000"/>
+  </cs:variation>
+  <cs:variation>
+    <a:lumMod val="60000"/>
+    <a:lumOff val="40000"/>
+  </cs:variation>
+  <cs:variation>
+    <a:lumMod val="50000"/>
+  </cs:variation>
+  <cs:variation>
+    <a:lumMod val="70000"/>
+    <a:lumOff val="30000"/>
+  </cs:variation>
+  <cs:variation>
+    <a:lumMod val="70000"/>
+  </cs:variation>
+  <cs:variation>
+    <a:lumMod val="50000"/>
+    <a:lumOff val="50000"/>
+  </cs:variation>
+</cs:colorStyle>
+</file>
+
 <file path=word/charts/style1.xml><?xml version="1.0" encoding="utf-8"?>
 <cs:chartStyle xmlns:cs="http://schemas.microsoft.com/office/drawing/2012/chartStyle" xmlns:a="http://schemas.openxmlformats.org/drawingml/2006/main" id="332">
   <cs:axisTitle>
@@ -7746,7 +8448,7 @@
 </file>
 
 <file path=word/charts/style5.xml><?xml version="1.0" encoding="utf-8"?>
-<cs:chartStyle xmlns:cs="http://schemas.microsoft.com/office/drawing/2012/chartStyle" xmlns:a="http://schemas.openxmlformats.org/drawingml/2006/main" id="227">
+<cs:chartStyle xmlns:cs="http://schemas.microsoft.com/office/drawing/2012/chartStyle" xmlns:a="http://schemas.openxmlformats.org/drawingml/2006/main" id="332">
   <cs:axisTitle>
     <cs:lnRef idx="0"/>
     <cs:fillRef idx="0"/>
@@ -7854,11 +8556,6 @@
     <cs:fontRef idx="minor">
       <a:schemeClr val="tx1"/>
     </cs:fontRef>
-    <cs:spPr>
-      <a:solidFill>
-        <a:schemeClr val="phClr"/>
-      </a:solidFill>
-    </cs:spPr>
   </cs:dataPoint>
   <cs:dataPoint3D>
     <cs:lnRef idx="0"/>
@@ -7869,11 +8566,6 @@
     <cs:fontRef idx="minor">
       <a:schemeClr val="tx1"/>
     </cs:fontRef>
-    <cs:spPr>
-      <a:solidFill>
-        <a:schemeClr val="phClr"/>
-      </a:solidFill>
-    </cs:spPr>
   </cs:dataPoint3D>
   <cs:dataPointLine>
     <cs:lnRef idx="0">
@@ -7905,9 +8597,6 @@
       <a:schemeClr val="tx1"/>
     </cs:fontRef>
     <cs:spPr>
-      <a:solidFill>
-        <a:schemeClr val="phClr"/>
-      </a:solidFill>
       <a:ln w="9525">
         <a:solidFill>
           <a:schemeClr val="phClr"/>
@@ -8765,6 +9454,522 @@
 </file>
 
 <file path=word/charts/style7.xml><?xml version="1.0" encoding="utf-8"?>
+<cs:chartStyle xmlns:cs="http://schemas.microsoft.com/office/drawing/2012/chartStyle" xmlns:a="http://schemas.openxmlformats.org/drawingml/2006/main" id="227">
+  <cs:axisTitle>
+    <cs:lnRef idx="0"/>
+    <cs:fillRef idx="0"/>
+    <cs:effectRef idx="0"/>
+    <cs:fontRef idx="minor">
+      <a:schemeClr val="tx1">
+        <a:lumMod val="65000"/>
+        <a:lumOff val="35000"/>
+      </a:schemeClr>
+    </cs:fontRef>
+    <cs:defRPr sz="1000" kern="1200"/>
+  </cs:axisTitle>
+  <cs:categoryAxis>
+    <cs:lnRef idx="0"/>
+    <cs:fillRef idx="0"/>
+    <cs:effectRef idx="0"/>
+    <cs:fontRef idx="minor">
+      <a:schemeClr val="tx1">
+        <a:lumMod val="65000"/>
+        <a:lumOff val="35000"/>
+      </a:schemeClr>
+    </cs:fontRef>
+    <cs:spPr>
+      <a:ln w="9525" cap="flat" cmpd="sng" algn="ctr">
+        <a:solidFill>
+          <a:schemeClr val="tx1">
+            <a:lumMod val="15000"/>
+            <a:lumOff val="85000"/>
+          </a:schemeClr>
+        </a:solidFill>
+        <a:round/>
+      </a:ln>
+    </cs:spPr>
+    <cs:defRPr sz="900" kern="1200"/>
+  </cs:categoryAxis>
+  <cs:chartArea mods="allowNoFillOverride allowNoLineOverride">
+    <cs:lnRef idx="0"/>
+    <cs:fillRef idx="0"/>
+    <cs:effectRef idx="0"/>
+    <cs:fontRef idx="minor">
+      <a:schemeClr val="tx1"/>
+    </cs:fontRef>
+    <cs:spPr>
+      <a:solidFill>
+        <a:schemeClr val="bg1"/>
+      </a:solidFill>
+      <a:ln w="9525" cap="flat" cmpd="sng" algn="ctr">
+        <a:solidFill>
+          <a:schemeClr val="tx1">
+            <a:lumMod val="15000"/>
+            <a:lumOff val="85000"/>
+          </a:schemeClr>
+        </a:solidFill>
+        <a:round/>
+      </a:ln>
+    </cs:spPr>
+    <cs:defRPr sz="1000" kern="1200"/>
+  </cs:chartArea>
+  <cs:dataLabel>
+    <cs:lnRef idx="0"/>
+    <cs:fillRef idx="0"/>
+    <cs:effectRef idx="0"/>
+    <cs:fontRef idx="minor">
+      <a:schemeClr val="tx1">
+        <a:lumMod val="75000"/>
+        <a:lumOff val="25000"/>
+      </a:schemeClr>
+    </cs:fontRef>
+    <cs:defRPr sz="900" kern="1200"/>
+  </cs:dataLabel>
+  <cs:dataLabelCallout>
+    <cs:lnRef idx="0"/>
+    <cs:fillRef idx="0"/>
+    <cs:effectRef idx="0"/>
+    <cs:fontRef idx="minor">
+      <a:schemeClr val="dk1">
+        <a:lumMod val="65000"/>
+        <a:lumOff val="35000"/>
+      </a:schemeClr>
+    </cs:fontRef>
+    <cs:spPr>
+      <a:solidFill>
+        <a:schemeClr val="lt1"/>
+      </a:solidFill>
+      <a:ln>
+        <a:solidFill>
+          <a:schemeClr val="dk1">
+            <a:lumMod val="25000"/>
+            <a:lumOff val="75000"/>
+          </a:schemeClr>
+        </a:solidFill>
+      </a:ln>
+    </cs:spPr>
+    <cs:defRPr sz="900" kern="1200"/>
+    <cs:bodyPr rot="0" spcFirstLastPara="1" vertOverflow="clip" horzOverflow="clip" vert="horz" wrap="square" lIns="36576" tIns="18288" rIns="36576" bIns="18288" anchor="ctr" anchorCtr="1">
+      <a:spAutoFit/>
+    </cs:bodyPr>
+  </cs:dataLabelCallout>
+  <cs:dataPoint>
+    <cs:lnRef idx="0"/>
+    <cs:fillRef idx="1">
+      <cs:styleClr val="auto"/>
+    </cs:fillRef>
+    <cs:effectRef idx="0"/>
+    <cs:fontRef idx="minor">
+      <a:schemeClr val="tx1"/>
+    </cs:fontRef>
+    <cs:spPr>
+      <a:solidFill>
+        <a:schemeClr val="phClr"/>
+      </a:solidFill>
+    </cs:spPr>
+  </cs:dataPoint>
+  <cs:dataPoint3D>
+    <cs:lnRef idx="0"/>
+    <cs:fillRef idx="1">
+      <cs:styleClr val="auto"/>
+    </cs:fillRef>
+    <cs:effectRef idx="0"/>
+    <cs:fontRef idx="minor">
+      <a:schemeClr val="tx1"/>
+    </cs:fontRef>
+    <cs:spPr>
+      <a:solidFill>
+        <a:schemeClr val="phClr"/>
+      </a:solidFill>
+    </cs:spPr>
+  </cs:dataPoint3D>
+  <cs:dataPointLine>
+    <cs:lnRef idx="0">
+      <cs:styleClr val="auto"/>
+    </cs:lnRef>
+    <cs:fillRef idx="1"/>
+    <cs:effectRef idx="0"/>
+    <cs:fontRef idx="minor">
+      <a:schemeClr val="tx1"/>
+    </cs:fontRef>
+    <cs:spPr>
+      <a:ln w="28575" cap="rnd">
+        <a:solidFill>
+          <a:schemeClr val="phClr"/>
+        </a:solidFill>
+        <a:round/>
+      </a:ln>
+    </cs:spPr>
+  </cs:dataPointLine>
+  <cs:dataPointMarker>
+    <cs:lnRef idx="0">
+      <cs:styleClr val="auto"/>
+    </cs:lnRef>
+    <cs:fillRef idx="1">
+      <cs:styleClr val="auto"/>
+    </cs:fillRef>
+    <cs:effectRef idx="0"/>
+    <cs:fontRef idx="minor">
+      <a:schemeClr val="tx1"/>
+    </cs:fontRef>
+    <cs:spPr>
+      <a:solidFill>
+        <a:schemeClr val="phClr"/>
+      </a:solidFill>
+      <a:ln w="9525">
+        <a:solidFill>
+          <a:schemeClr val="phClr"/>
+        </a:solidFill>
+      </a:ln>
+    </cs:spPr>
+  </cs:dataPointMarker>
+  <cs:dataPointMarkerLayout symbol="circle" size="5"/>
+  <cs:dataPointWireframe>
+    <cs:lnRef idx="0">
+      <cs:styleClr val="auto"/>
+    </cs:lnRef>
+    <cs:fillRef idx="1"/>
+    <cs:effectRef idx="0"/>
+    <cs:fontRef idx="minor">
+      <a:schemeClr val="tx1"/>
+    </cs:fontRef>
+    <cs:spPr>
+      <a:ln w="9525" cap="rnd">
+        <a:solidFill>
+          <a:schemeClr val="phClr"/>
+        </a:solidFill>
+        <a:round/>
+      </a:ln>
+    </cs:spPr>
+  </cs:dataPointWireframe>
+  <cs:dataTable>
+    <cs:lnRef idx="0"/>
+    <cs:fillRef idx="0"/>
+    <cs:effectRef idx="0"/>
+    <cs:fontRef idx="minor">
+      <a:schemeClr val="tx1">
+        <a:lumMod val="65000"/>
+        <a:lumOff val="35000"/>
+      </a:schemeClr>
+    </cs:fontRef>
+    <cs:spPr>
+      <a:noFill/>
+      <a:ln w="9525" cap="flat" cmpd="sng" algn="ctr">
+        <a:solidFill>
+          <a:schemeClr val="tx1">
+            <a:lumMod val="15000"/>
+            <a:lumOff val="85000"/>
+          </a:schemeClr>
+        </a:solidFill>
+        <a:round/>
+      </a:ln>
+    </cs:spPr>
+    <cs:defRPr sz="900" kern="1200"/>
+  </cs:dataTable>
+  <cs:downBar>
+    <cs:lnRef idx="0"/>
+    <cs:fillRef idx="0"/>
+    <cs:effectRef idx="0"/>
+    <cs:fontRef idx="minor">
+      <a:schemeClr val="dk1"/>
+    </cs:fontRef>
+    <cs:spPr>
+      <a:solidFill>
+        <a:schemeClr val="dk1">
+          <a:lumMod val="65000"/>
+          <a:lumOff val="35000"/>
+        </a:schemeClr>
+      </a:solidFill>
+      <a:ln w="9525">
+        <a:solidFill>
+          <a:schemeClr val="tx1">
+            <a:lumMod val="65000"/>
+            <a:lumOff val="35000"/>
+          </a:schemeClr>
+        </a:solidFill>
+      </a:ln>
+    </cs:spPr>
+  </cs:downBar>
+  <cs:dropLine>
+    <cs:lnRef idx="0"/>
+    <cs:fillRef idx="0"/>
+    <cs:effectRef idx="0"/>
+    <cs:fontRef idx="minor">
+      <a:schemeClr val="tx1"/>
+    </cs:fontRef>
+    <cs:spPr>
+      <a:ln w="9525" cap="flat" cmpd="sng" algn="ctr">
+        <a:solidFill>
+          <a:schemeClr val="tx1">
+            <a:lumMod val="35000"/>
+            <a:lumOff val="65000"/>
+          </a:schemeClr>
+        </a:solidFill>
+        <a:round/>
+      </a:ln>
+    </cs:spPr>
+  </cs:dropLine>
+  <cs:errorBar>
+    <cs:lnRef idx="0"/>
+    <cs:fillRef idx="0"/>
+    <cs:effectRef idx="0"/>
+    <cs:fontRef idx="minor">
+      <a:schemeClr val="tx1"/>
+    </cs:fontRef>
+    <cs:spPr>
+      <a:ln w="9525" cap="flat" cmpd="sng" algn="ctr">
+        <a:solidFill>
+          <a:schemeClr val="tx1">
+            <a:lumMod val="65000"/>
+            <a:lumOff val="35000"/>
+          </a:schemeClr>
+        </a:solidFill>
+        <a:round/>
+      </a:ln>
+    </cs:spPr>
+  </cs:errorBar>
+  <cs:floor>
+    <cs:lnRef idx="0"/>
+    <cs:fillRef idx="0"/>
+    <cs:effectRef idx="0"/>
+    <cs:fontRef idx="minor">
+      <a:schemeClr val="tx1"/>
+    </cs:fontRef>
+    <cs:spPr>
+      <a:noFill/>
+      <a:ln>
+        <a:noFill/>
+      </a:ln>
+    </cs:spPr>
+  </cs:floor>
+  <cs:gridlineMajor>
+    <cs:lnRef idx="0"/>
+    <cs:fillRef idx="0"/>
+    <cs:effectRef idx="0"/>
+    <cs:fontRef idx="minor">
+      <a:schemeClr val="tx1"/>
+    </cs:fontRef>
+    <cs:spPr>
+      <a:ln w="9525" cap="flat" cmpd="sng" algn="ctr">
+        <a:solidFill>
+          <a:schemeClr val="tx1">
+            <a:lumMod val="15000"/>
+            <a:lumOff val="85000"/>
+          </a:schemeClr>
+        </a:solidFill>
+        <a:round/>
+      </a:ln>
+    </cs:spPr>
+  </cs:gridlineMajor>
+  <cs:gridlineMinor>
+    <cs:lnRef idx="0"/>
+    <cs:fillRef idx="0"/>
+    <cs:effectRef idx="0"/>
+    <cs:fontRef idx="minor">
+      <a:schemeClr val="tx1"/>
+    </cs:fontRef>
+    <cs:spPr>
+      <a:ln w="9525" cap="flat" cmpd="sng" algn="ctr">
+        <a:solidFill>
+          <a:schemeClr val="tx1">
+            <a:lumMod val="5000"/>
+            <a:lumOff val="95000"/>
+          </a:schemeClr>
+        </a:solidFill>
+        <a:round/>
+      </a:ln>
+    </cs:spPr>
+  </cs:gridlineMinor>
+  <cs:hiLoLine>
+    <cs:lnRef idx="0"/>
+    <cs:fillRef idx="0"/>
+    <cs:effectRef idx="0"/>
+    <cs:fontRef idx="minor">
+      <a:schemeClr val="tx1"/>
+    </cs:fontRef>
+    <cs:spPr>
+      <a:ln w="9525" cap="flat" cmpd="sng" algn="ctr">
+        <a:solidFill>
+          <a:schemeClr val="tx1">
+            <a:lumMod val="75000"/>
+            <a:lumOff val="25000"/>
+          </a:schemeClr>
+        </a:solidFill>
+        <a:round/>
+      </a:ln>
+    </cs:spPr>
+  </cs:hiLoLine>
+  <cs:leaderLine>
+    <cs:lnRef idx="0"/>
+    <cs:fillRef idx="0"/>
+    <cs:effectRef idx="0"/>
+    <cs:fontRef idx="minor">
+      <a:schemeClr val="tx1"/>
+    </cs:fontRef>
+    <cs:spPr>
+      <a:ln w="9525" cap="flat" cmpd="sng" algn="ctr">
+        <a:solidFill>
+          <a:schemeClr val="tx1">
+            <a:lumMod val="35000"/>
+            <a:lumOff val="65000"/>
+          </a:schemeClr>
+        </a:solidFill>
+        <a:round/>
+      </a:ln>
+    </cs:spPr>
+  </cs:leaderLine>
+  <cs:legend>
+    <cs:lnRef idx="0"/>
+    <cs:fillRef idx="0"/>
+    <cs:effectRef idx="0"/>
+    <cs:fontRef idx="minor">
+      <a:schemeClr val="tx1">
+        <a:lumMod val="65000"/>
+        <a:lumOff val="35000"/>
+      </a:schemeClr>
+    </cs:fontRef>
+    <cs:defRPr sz="900" kern="1200"/>
+  </cs:legend>
+  <cs:plotArea mods="allowNoFillOverride allowNoLineOverride">
+    <cs:lnRef idx="0"/>
+    <cs:fillRef idx="0"/>
+    <cs:effectRef idx="0"/>
+    <cs:fontRef idx="minor">
+      <a:schemeClr val="tx1"/>
+    </cs:fontRef>
+  </cs:plotArea>
+  <cs:plotArea3D mods="allowNoFillOverride allowNoLineOverride">
+    <cs:lnRef idx="0"/>
+    <cs:fillRef idx="0"/>
+    <cs:effectRef idx="0"/>
+    <cs:fontRef idx="minor">
+      <a:schemeClr val="tx1"/>
+    </cs:fontRef>
+  </cs:plotArea3D>
+  <cs:seriesAxis>
+    <cs:lnRef idx="0"/>
+    <cs:fillRef idx="0"/>
+    <cs:effectRef idx="0"/>
+    <cs:fontRef idx="minor">
+      <a:schemeClr val="tx1">
+        <a:lumMod val="65000"/>
+        <a:lumOff val="35000"/>
+      </a:schemeClr>
+    </cs:fontRef>
+    <cs:defRPr sz="900" kern="1200"/>
+  </cs:seriesAxis>
+  <cs:seriesLine>
+    <cs:lnRef idx="0"/>
+    <cs:fillRef idx="0"/>
+    <cs:effectRef idx="0"/>
+    <cs:fontRef idx="minor">
+      <a:schemeClr val="tx1"/>
+    </cs:fontRef>
+    <cs:spPr>
+      <a:ln w="9525" cap="flat" cmpd="sng" algn="ctr">
+        <a:solidFill>
+          <a:schemeClr val="tx1">
+            <a:lumMod val="35000"/>
+            <a:lumOff val="65000"/>
+          </a:schemeClr>
+        </a:solidFill>
+        <a:round/>
+      </a:ln>
+    </cs:spPr>
+  </cs:seriesLine>
+  <cs:title>
+    <cs:lnRef idx="0"/>
+    <cs:fillRef idx="0"/>
+    <cs:effectRef idx="0"/>
+    <cs:fontRef idx="minor">
+      <a:schemeClr val="tx1">
+        <a:lumMod val="65000"/>
+        <a:lumOff val="35000"/>
+      </a:schemeClr>
+    </cs:fontRef>
+    <cs:defRPr sz="1400" b="0" kern="1200" spc="0" baseline="0"/>
+  </cs:title>
+  <cs:trendline>
+    <cs:lnRef idx="0">
+      <cs:styleClr val="auto"/>
+    </cs:lnRef>
+    <cs:fillRef idx="0"/>
+    <cs:effectRef idx="0"/>
+    <cs:fontRef idx="minor">
+      <a:schemeClr val="tx1"/>
+    </cs:fontRef>
+    <cs:spPr>
+      <a:ln w="19050" cap="rnd">
+        <a:solidFill>
+          <a:schemeClr val="phClr"/>
+        </a:solidFill>
+        <a:prstDash val="sysDot"/>
+      </a:ln>
+    </cs:spPr>
+  </cs:trendline>
+  <cs:trendlineLabel>
+    <cs:lnRef idx="0"/>
+    <cs:fillRef idx="0"/>
+    <cs:effectRef idx="0"/>
+    <cs:fontRef idx="minor">
+      <a:schemeClr val="tx1">
+        <a:lumMod val="65000"/>
+        <a:lumOff val="35000"/>
+      </a:schemeClr>
+    </cs:fontRef>
+    <cs:defRPr sz="900" kern="1200"/>
+  </cs:trendlineLabel>
+  <cs:upBar>
+    <cs:lnRef idx="0"/>
+    <cs:fillRef idx="0"/>
+    <cs:effectRef idx="0"/>
+    <cs:fontRef idx="minor">
+      <a:schemeClr val="dk1"/>
+    </cs:fontRef>
+    <cs:spPr>
+      <a:solidFill>
+        <a:schemeClr val="lt1"/>
+      </a:solidFill>
+      <a:ln w="9525">
+        <a:solidFill>
+          <a:schemeClr val="tx1">
+            <a:lumMod val="15000"/>
+            <a:lumOff val="85000"/>
+          </a:schemeClr>
+        </a:solidFill>
+      </a:ln>
+    </cs:spPr>
+  </cs:upBar>
+  <cs:valueAxis>
+    <cs:lnRef idx="0"/>
+    <cs:fillRef idx="0"/>
+    <cs:effectRef idx="0"/>
+    <cs:fontRef idx="minor">
+      <a:schemeClr val="tx1">
+        <a:lumMod val="65000"/>
+        <a:lumOff val="35000"/>
+      </a:schemeClr>
+    </cs:fontRef>
+    <cs:defRPr sz="900" kern="1200"/>
+  </cs:valueAxis>
+  <cs:wall>
+    <cs:lnRef idx="0"/>
+    <cs:fillRef idx="0"/>
+    <cs:effectRef idx="0"/>
+    <cs:fontRef idx="minor">
+      <a:schemeClr val="tx1"/>
+    </cs:fontRef>
+    <cs:spPr>
+      <a:noFill/>
+      <a:ln>
+        <a:noFill/>
+      </a:ln>
+    </cs:spPr>
+  </cs:wall>
+</cs:chartStyle>
+</file>
+
+<file path=word/charts/style8.xml><?xml version="1.0" encoding="utf-8"?>
 <cs:chartStyle xmlns:cs="http://schemas.microsoft.com/office/drawing/2012/chartStyle" xmlns:a="http://schemas.openxmlformats.org/drawingml/2006/main" id="332">
   <cs:axisTitle>
     <cs:lnRef idx="0"/>

</xml_diff>